<commit_message>
Update Olist Ecommerce Analytics User Guide.docx
</commit_message>
<xml_diff>
--- a/Olist Ecommerce Analytics User Guide.docx
+++ b/Olist Ecommerce Analytics User Guide.docx
@@ -29,7 +29,6 @@
           <w:lang w:val="en-US" w:eastAsia="zh-CN"/>
         </w:rPr>
       </w:pPr>
-      <w:bookmarkStart w:id="0" w:name="_GoBack"/>
       <w:r>
         <w:rPr>
           <w:rFonts w:hint="eastAsia" w:ascii="Times New Roman" w:hAnsi="Times New Roman"/>
@@ -39,7 +38,6 @@
         <w:t>Olist Ecommerce Analytics: User Guide</w:t>
       </w:r>
     </w:p>
-    <w:bookmarkEnd w:id="0"/>
     <w:p>
       <w:pPr>
         <w:keepNext w:val="0"/>
@@ -1780,7 +1778,7 @@
     </w:p>
     <w:p>
       <w:pPr>
-        <w:pStyle w:val="37"/>
+        <w:pStyle w:val="38"/>
         <w:keepNext w:val="0"/>
         <w:keepLines w:val="0"/>
         <w:pageBreakBefore w:val="0"/>
@@ -1829,7 +1827,7 @@
     </w:p>
     <w:p>
       <w:pPr>
-        <w:pStyle w:val="37"/>
+        <w:pStyle w:val="38"/>
         <w:keepNext w:val="0"/>
         <w:keepLines w:val="0"/>
         <w:pageBreakBefore w:val="0"/>
@@ -2024,7 +2022,7 @@
     </w:p>
     <w:p>
       <w:pPr>
-        <w:pStyle w:val="37"/>
+        <w:pStyle w:val="38"/>
         <w:keepNext w:val="0"/>
         <w:keepLines w:val="0"/>
         <w:pageBreakBefore w:val="0"/>
@@ -4203,14 +4201,23 @@
         <w:rPr>
           <w:rFonts w:hint="eastAsia" w:ascii="Times New Roman" w:hAnsi="Times New Roman"/>
           <w:sz w:val="20"/>
-        </w:rPr>
-      </w:pPr>
-      <w:r>
-        <w:rPr>
-          <w:rFonts w:hint="eastAsia" w:ascii="Times New Roman" w:hAnsi="Times New Roman"/>
-          <w:sz w:val="20"/>
-        </w:rPr>
-        <w:t>For more details, you can access the project repository on [GitHub](Insert your GitHub link here).</w:t>
+          <w:lang w:eastAsia="zh-CN"/>
+        </w:rPr>
+      </w:pPr>
+      <w:r>
+        <w:rPr>
+          <w:rFonts w:hint="eastAsia" w:ascii="Times New Roman" w:hAnsi="Times New Roman"/>
+          <w:sz w:val="20"/>
+        </w:rPr>
+        <w:t>For more details, you can access the project repository on</w:t>
+      </w:r>
+      <w:r>
+        <w:rPr>
+          <w:rFonts w:hint="eastAsia" w:ascii="Times New Roman" w:hAnsi="Times New Roman"/>
+          <w:sz w:val="20"/>
+          <w:lang w:eastAsia="zh-CN"/>
+        </w:rPr>
+        <w:t>：</w:t>
       </w:r>
     </w:p>
     <w:p>
@@ -4232,8 +4239,61 @@
         <w:rPr>
           <w:rFonts w:hint="eastAsia" w:ascii="Times New Roman" w:hAnsi="Times New Roman"/>
           <w:sz w:val="20"/>
-        </w:rPr>
-      </w:pPr>
+          <w:lang w:eastAsia="zh-CN"/>
+        </w:rPr>
+      </w:pPr>
+      <w:r>
+        <w:rPr>
+          <w:rFonts w:hint="eastAsia" w:ascii="Times New Roman" w:hAnsi="Times New Roman"/>
+          <w:sz w:val="20"/>
+          <w:lang w:eastAsia="zh-CN"/>
+        </w:rPr>
+        <w:fldChar w:fldCharType="begin"/>
+      </w:r>
+      <w:r>
+        <w:rPr>
+          <w:rFonts w:hint="eastAsia" w:ascii="Times New Roman" w:hAnsi="Times New Roman"/>
+          <w:sz w:val="20"/>
+          <w:lang w:eastAsia="zh-CN"/>
+        </w:rPr>
+        <w:instrText xml:space="preserve"> HYPERLINK "https://github.com/HUANGXINYU222/Olist-Ecommerce-Analytics" </w:instrText>
+      </w:r>
+      <w:r>
+        <w:rPr>
+          <w:rFonts w:hint="eastAsia" w:ascii="Times New Roman" w:hAnsi="Times New Roman"/>
+          <w:sz w:val="20"/>
+          <w:lang w:eastAsia="zh-CN"/>
+        </w:rPr>
+        <w:fldChar w:fldCharType="separate"/>
+      </w:r>
+      <w:r>
+        <w:rPr>
+          <w:rStyle w:val="20"/>
+          <w:rFonts w:hint="eastAsia" w:ascii="Times New Roman" w:hAnsi="Times New Roman"/>
+          <w:sz w:val="20"/>
+          <w:lang w:eastAsia="zh-CN"/>
+        </w:rPr>
+        <w:t>https://github.com/HUANGXIN</w:t>
+      </w:r>
+      <w:bookmarkStart w:id="0" w:name="_GoBack"/>
+      <w:bookmarkEnd w:id="0"/>
+      <w:r>
+        <w:rPr>
+          <w:rStyle w:val="20"/>
+          <w:rFonts w:hint="eastAsia" w:ascii="Times New Roman" w:hAnsi="Times New Roman"/>
+          <w:sz w:val="20"/>
+          <w:lang w:eastAsia="zh-CN"/>
+        </w:rPr>
+        <w:t>YU222/Olist-Ecommerce-Analytics</w:t>
+      </w:r>
+      <w:r>
+        <w:rPr>
+          <w:rFonts w:hint="eastAsia" w:ascii="Times New Roman" w:hAnsi="Times New Roman"/>
+          <w:sz w:val="20"/>
+          <w:lang w:eastAsia="zh-CN"/>
+        </w:rPr>
+        <w:fldChar w:fldCharType="end"/>
+      </w:r>
     </w:p>
     <w:p>
       <w:pPr>
@@ -4317,7 +4377,7 @@
       </w:r>
       <w:r>
         <w:rPr>
-          <w:rStyle w:val="20"/>
+          <w:rStyle w:val="21"/>
           <w:rFonts w:ascii="Times New Roman" w:hAnsi="Times New Roman"/>
           <w:sz w:val="20"/>
         </w:rPr>
@@ -4325,7 +4385,7 @@
       </w:r>
       <w:r>
         <w:rPr>
-          <w:rStyle w:val="20"/>
+          <w:rStyle w:val="21"/>
           <w:rFonts w:ascii="Times New Roman" w:hAnsi="Times New Roman"/>
           <w:sz w:val="20"/>
         </w:rPr>
@@ -4909,7 +4969,7 @@
     <w:name w:val="heading 1"/>
     <w:basedOn w:val="1"/>
     <w:next w:val="1"/>
-    <w:link w:val="24"/>
+    <w:link w:val="25"/>
     <w:qFormat/>
     <w:uiPriority w:val="9"/>
     <w:pPr>
@@ -4929,7 +4989,7 @@
     <w:name w:val="heading 2"/>
     <w:basedOn w:val="1"/>
     <w:next w:val="1"/>
-    <w:link w:val="25"/>
+    <w:link w:val="26"/>
     <w:semiHidden/>
     <w:unhideWhenUsed/>
     <w:qFormat/>
@@ -4951,7 +5011,7 @@
     <w:name w:val="heading 3"/>
     <w:basedOn w:val="1"/>
     <w:next w:val="1"/>
-    <w:link w:val="26"/>
+    <w:link w:val="27"/>
     <w:semiHidden/>
     <w:unhideWhenUsed/>
     <w:qFormat/>
@@ -4973,7 +5033,7 @@
     <w:name w:val="heading 4"/>
     <w:basedOn w:val="1"/>
     <w:next w:val="1"/>
-    <w:link w:val="27"/>
+    <w:link w:val="28"/>
     <w:semiHidden/>
     <w:unhideWhenUsed/>
     <w:qFormat/>
@@ -4995,7 +5055,7 @@
     <w:name w:val="heading 5"/>
     <w:basedOn w:val="1"/>
     <w:next w:val="1"/>
-    <w:link w:val="28"/>
+    <w:link w:val="29"/>
     <w:semiHidden/>
     <w:unhideWhenUsed/>
     <w:qFormat/>
@@ -5015,7 +5075,7 @@
     <w:name w:val="heading 6"/>
     <w:basedOn w:val="1"/>
     <w:next w:val="1"/>
-    <w:link w:val="29"/>
+    <w:link w:val="30"/>
     <w:semiHidden/>
     <w:unhideWhenUsed/>
     <w:qFormat/>
@@ -5037,7 +5097,7 @@
     <w:name w:val="heading 7"/>
     <w:basedOn w:val="1"/>
     <w:next w:val="1"/>
-    <w:link w:val="30"/>
+    <w:link w:val="31"/>
     <w:semiHidden/>
     <w:unhideWhenUsed/>
     <w:qFormat/>
@@ -5057,7 +5117,7 @@
     <w:name w:val="heading 8"/>
     <w:basedOn w:val="1"/>
     <w:next w:val="1"/>
-    <w:link w:val="31"/>
+    <w:link w:val="32"/>
     <w:semiHidden/>
     <w:unhideWhenUsed/>
     <w:qFormat/>
@@ -5079,7 +5139,7 @@
     <w:name w:val="heading 9"/>
     <w:basedOn w:val="1"/>
     <w:next w:val="1"/>
-    <w:link w:val="32"/>
+    <w:link w:val="33"/>
     <w:semiHidden/>
     <w:unhideWhenUsed/>
     <w:qFormat/>
@@ -5120,7 +5180,7 @@
   <w:style w:type="paragraph" w:styleId="11">
     <w:name w:val="footer"/>
     <w:basedOn w:val="1"/>
-    <w:link w:val="23"/>
+    <w:link w:val="24"/>
     <w:unhideWhenUsed/>
     <w:qFormat/>
     <w:uiPriority w:val="99"/>
@@ -5140,7 +5200,7 @@
   <w:style w:type="paragraph" w:styleId="12">
     <w:name w:val="header"/>
     <w:basedOn w:val="1"/>
-    <w:link w:val="22"/>
+    <w:link w:val="23"/>
     <w:unhideWhenUsed/>
     <w:qFormat/>
     <w:uiPriority w:val="99"/>
@@ -5161,7 +5221,7 @@
     <w:name w:val="Subtitle"/>
     <w:basedOn w:val="1"/>
     <w:next w:val="1"/>
-    <w:link w:val="34"/>
+    <w:link w:val="35"/>
     <w:qFormat/>
     <w:uiPriority w:val="11"/>
     <w:rPr>
@@ -5194,7 +5254,7 @@
     <w:name w:val="Title"/>
     <w:basedOn w:val="1"/>
     <w:next w:val="1"/>
-    <w:link w:val="33"/>
+    <w:link w:val="34"/>
     <w:qFormat/>
     <w:uiPriority w:val="10"/>
     <w:pPr>
@@ -5239,6 +5299,17 @@
     </w:rPr>
   </w:style>
   <w:style w:type="character" w:styleId="20">
+    <w:name w:val="FollowedHyperlink"/>
+    <w:basedOn w:val="18"/>
+    <w:semiHidden/>
+    <w:unhideWhenUsed/>
+    <w:uiPriority w:val="99"/>
+    <w:rPr>
+      <w:color w:val="800080"/>
+      <w:u w:val="single"/>
+    </w:rPr>
+  </w:style>
+  <w:style w:type="character" w:styleId="21">
     <w:name w:val="Hyperlink"/>
     <w:basedOn w:val="18"/>
     <w:unhideWhenUsed/>
@@ -5249,7 +5320,7 @@
       <w:u w:val="single"/>
     </w:rPr>
   </w:style>
-  <w:style w:type="character" w:styleId="21">
+  <w:style w:type="character" w:styleId="22">
     <w:name w:val="HTML Code"/>
     <w:basedOn w:val="18"/>
     <w:semiHidden/>
@@ -5261,7 +5332,7 @@
       <w:sz w:val="20"/>
     </w:rPr>
   </w:style>
-  <w:style w:type="character" w:customStyle="1" w:styleId="22">
+  <w:style w:type="character" w:customStyle="1" w:styleId="23">
     <w:name w:val="Header Char"/>
     <w:basedOn w:val="18"/>
     <w:link w:val="12"/>
@@ -5272,7 +5343,7 @@
       <w:szCs w:val="18"/>
     </w:rPr>
   </w:style>
-  <w:style w:type="character" w:customStyle="1" w:styleId="23">
+  <w:style w:type="character" w:customStyle="1" w:styleId="24">
     <w:name w:val="Footer Char"/>
     <w:basedOn w:val="18"/>
     <w:link w:val="11"/>
@@ -5283,7 +5354,7 @@
       <w:szCs w:val="18"/>
     </w:rPr>
   </w:style>
-  <w:style w:type="character" w:customStyle="1" w:styleId="24">
+  <w:style w:type="character" w:customStyle="1" w:styleId="25">
     <w:name w:val="Heading 1 Char"/>
     <w:basedOn w:val="18"/>
     <w:link w:val="2"/>
@@ -5296,7 +5367,7 @@
       <w:szCs w:val="40"/>
     </w:rPr>
   </w:style>
-  <w:style w:type="character" w:customStyle="1" w:styleId="25">
+  <w:style w:type="character" w:customStyle="1" w:styleId="26">
     <w:name w:val="Heading 2 Char"/>
     <w:basedOn w:val="18"/>
     <w:link w:val="3"/>
@@ -5310,7 +5381,7 @@
       <w:szCs w:val="32"/>
     </w:rPr>
   </w:style>
-  <w:style w:type="character" w:customStyle="1" w:styleId="26">
+  <w:style w:type="character" w:customStyle="1" w:styleId="27">
     <w:name w:val="Heading 3 Char"/>
     <w:basedOn w:val="18"/>
     <w:link w:val="4"/>
@@ -5324,7 +5395,7 @@
       <w:szCs w:val="28"/>
     </w:rPr>
   </w:style>
-  <w:style w:type="character" w:customStyle="1" w:styleId="27">
+  <w:style w:type="character" w:customStyle="1" w:styleId="28">
     <w:name w:val="Heading 4 Char"/>
     <w:basedOn w:val="18"/>
     <w:link w:val="5"/>
@@ -5338,7 +5409,7 @@
       <w:color w:val="0F4761" w:themeColor="accent1" w:themeShade="BF"/>
     </w:rPr>
   </w:style>
-  <w:style w:type="character" w:customStyle="1" w:styleId="28">
+  <w:style w:type="character" w:customStyle="1" w:styleId="29">
     <w:name w:val="Heading 5 Char"/>
     <w:basedOn w:val="18"/>
     <w:link w:val="6"/>
@@ -5350,7 +5421,7 @@
       <w:color w:val="0F4761" w:themeColor="accent1" w:themeShade="BF"/>
     </w:rPr>
   </w:style>
-  <w:style w:type="character" w:customStyle="1" w:styleId="29">
+  <w:style w:type="character" w:customStyle="1" w:styleId="30">
     <w:name w:val="Heading 6 Char"/>
     <w:basedOn w:val="18"/>
     <w:link w:val="7"/>
@@ -5364,7 +5435,7 @@
       <w:color w:val="585858" w:themeColor="text1" w:themeTint="A6"/>
     </w:rPr>
   </w:style>
-  <w:style w:type="character" w:customStyle="1" w:styleId="30">
+  <w:style w:type="character" w:customStyle="1" w:styleId="31">
     <w:name w:val="Heading 7 Char"/>
     <w:basedOn w:val="18"/>
     <w:link w:val="8"/>
@@ -5376,7 +5447,7 @@
       <w:color w:val="585858" w:themeColor="text1" w:themeTint="A6"/>
     </w:rPr>
   </w:style>
-  <w:style w:type="character" w:customStyle="1" w:styleId="31">
+  <w:style w:type="character" w:customStyle="1" w:styleId="32">
     <w:name w:val="Heading 8 Char"/>
     <w:basedOn w:val="18"/>
     <w:link w:val="9"/>
@@ -5390,7 +5461,7 @@
       <w:color w:val="262626" w:themeColor="text1" w:themeTint="D8"/>
     </w:rPr>
   </w:style>
-  <w:style w:type="character" w:customStyle="1" w:styleId="32">
+  <w:style w:type="character" w:customStyle="1" w:styleId="33">
     <w:name w:val="Heading 9 Char"/>
     <w:basedOn w:val="18"/>
     <w:link w:val="10"/>
@@ -5402,7 +5473,7 @@
       <w:color w:val="262626" w:themeColor="text1" w:themeTint="D8"/>
     </w:rPr>
   </w:style>
-  <w:style w:type="character" w:customStyle="1" w:styleId="33">
+  <w:style w:type="character" w:customStyle="1" w:styleId="34">
     <w:name w:val="Title Char"/>
     <w:basedOn w:val="18"/>
     <w:link w:val="15"/>
@@ -5416,7 +5487,7 @@
       <w:szCs w:val="56"/>
     </w:rPr>
   </w:style>
-  <w:style w:type="character" w:customStyle="1" w:styleId="34">
+  <w:style w:type="character" w:customStyle="1" w:styleId="35">
     <w:name w:val="Subtitle Char"/>
     <w:basedOn w:val="18"/>
     <w:link w:val="13"/>
@@ -5430,11 +5501,11 @@
       <w:szCs w:val="28"/>
     </w:rPr>
   </w:style>
-  <w:style w:type="paragraph" w:styleId="35">
+  <w:style w:type="paragraph" w:styleId="36">
     <w:name w:val="Quote"/>
     <w:basedOn w:val="1"/>
     <w:next w:val="1"/>
-    <w:link w:val="36"/>
+    <w:link w:val="37"/>
     <w:qFormat/>
     <w:uiPriority w:val="29"/>
     <w:pPr>
@@ -5447,10 +5518,10 @@
       <w:color w:val="3F3F3F" w:themeColor="text1" w:themeTint="BF"/>
     </w:rPr>
   </w:style>
-  <w:style w:type="character" w:customStyle="1" w:styleId="36">
+  <w:style w:type="character" w:customStyle="1" w:styleId="37">
     <w:name w:val="Quote Char"/>
     <w:basedOn w:val="18"/>
-    <w:link w:val="35"/>
+    <w:link w:val="36"/>
     <w:qFormat/>
     <w:uiPriority w:val="29"/>
     <w:rPr>
@@ -5459,7 +5530,7 @@
       <w:color w:val="3F3F3F" w:themeColor="text1" w:themeTint="BF"/>
     </w:rPr>
   </w:style>
-  <w:style w:type="paragraph" w:styleId="37">
+  <w:style w:type="paragraph" w:styleId="38">
     <w:name w:val="List Paragraph"/>
     <w:basedOn w:val="1"/>
     <w:qFormat/>
@@ -5469,7 +5540,7 @@
       <w:contextualSpacing/>
     </w:pPr>
   </w:style>
-  <w:style w:type="character" w:customStyle="1" w:styleId="38">
+  <w:style w:type="character" w:customStyle="1" w:styleId="39">
     <w:name w:val="Intense Emphasis"/>
     <w:basedOn w:val="18"/>
     <w:qFormat/>
@@ -5480,11 +5551,11 @@
       <w:color w:val="0F4761" w:themeColor="accent1" w:themeShade="BF"/>
     </w:rPr>
   </w:style>
-  <w:style w:type="paragraph" w:styleId="39">
+  <w:style w:type="paragraph" w:styleId="40">
     <w:name w:val="Intense Quote"/>
     <w:basedOn w:val="1"/>
     <w:next w:val="1"/>
-    <w:link w:val="40"/>
+    <w:link w:val="41"/>
     <w:qFormat/>
     <w:uiPriority w:val="30"/>
     <w:pPr>
@@ -5502,10 +5573,10 @@
       <w:color w:val="0F4761" w:themeColor="accent1" w:themeShade="BF"/>
     </w:rPr>
   </w:style>
-  <w:style w:type="character" w:customStyle="1" w:styleId="40">
+  <w:style w:type="character" w:customStyle="1" w:styleId="41">
     <w:name w:val="Intense Quote Char"/>
     <w:basedOn w:val="18"/>
-    <w:link w:val="39"/>
+    <w:link w:val="40"/>
     <w:uiPriority w:val="30"/>
     <w:rPr>
       <w:i/>
@@ -5513,7 +5584,7 @@
       <w:color w:val="0F4761" w:themeColor="accent1" w:themeShade="BF"/>
     </w:rPr>
   </w:style>
-  <w:style w:type="character" w:customStyle="1" w:styleId="41">
+  <w:style w:type="character" w:customStyle="1" w:styleId="42">
     <w:name w:val="Intense Reference"/>
     <w:basedOn w:val="18"/>
     <w:qFormat/>
@@ -5526,7 +5597,7 @@
       <w:spacing w:val="5"/>
     </w:rPr>
   </w:style>
-  <w:style w:type="character" w:customStyle="1" w:styleId="42">
+  <w:style w:type="character" w:customStyle="1" w:styleId="43">
     <w:name w:val="Unresolved Mention"/>
     <w:basedOn w:val="18"/>
     <w:semiHidden/>

</xml_diff>